<commit_message>
Uploading a bunch of training documents
</commit_message>
<xml_diff>
--- a/C# Intermediate Notes/6 Introduction to Classes.docx
+++ b/C# Intermediate Notes/6 Introduction to Classes.docx
@@ -25,9 +25,16 @@
           <w:szCs w:val="48"/>
           <w:u w:val="single"/>
         </w:rPr>
-        <w:t xml:space="preserve">INTRODUCTION TO </w:t>
-      </w:r>
-      <w:r>
+        <w:t>C# INTERMEDIATE</w:t>
+      </w:r>
+    </w:p>
+    <w:p>
+      <w:pPr>
+        <w:autoSpaceDE w:val="0"/>
+        <w:autoSpaceDN w:val="0"/>
+        <w:adjustRightInd w:val="0"/>
+        <w:spacing w:after="0" w:line="240" w:lineRule="auto"/>
+        <w:jc w:val="center"/>
         <w:rPr>
           <w:rFonts w:ascii="Consolas" w:hAnsi="Consolas" w:cs="Consolas"/>
           <w:color w:val="FF0000"/>
@@ -35,8 +42,41 @@
           <w:szCs w:val="48"/>
           <w:u w:val="single"/>
         </w:rPr>
+      </w:pPr>
+      <w:r>
+        <w:rPr>
+          <w:rFonts w:ascii="Consolas" w:hAnsi="Consolas" w:cs="Consolas"/>
+          <w:color w:val="FF0000"/>
+          <w:sz w:val="48"/>
+          <w:szCs w:val="48"/>
+          <w:u w:val="single"/>
+        </w:rPr>
+        <w:t xml:space="preserve">INTRODUCTION TO </w:t>
+      </w:r>
+      <w:r>
+        <w:rPr>
+          <w:rFonts w:ascii="Consolas" w:hAnsi="Consolas" w:cs="Consolas"/>
+          <w:color w:val="FF0000"/>
+          <w:sz w:val="48"/>
+          <w:szCs w:val="48"/>
+          <w:u w:val="single"/>
+        </w:rPr>
         <w:t>CLASSES</w:t>
       </w:r>
+    </w:p>
+    <w:p>
+      <w:pPr>
+        <w:autoSpaceDE w:val="0"/>
+        <w:autoSpaceDN w:val="0"/>
+        <w:adjustRightInd w:val="0"/>
+        <w:spacing w:after="0" w:line="240" w:lineRule="auto"/>
+        <w:rPr>
+          <w:rFonts w:ascii="Consolas" w:hAnsi="Consolas" w:cs="Consolas"/>
+          <w:color w:val="0000FF"/>
+          <w:sz w:val="16"/>
+          <w:szCs w:val="16"/>
+        </w:rPr>
+      </w:pPr>
       <w:bookmarkStart w:id="0" w:name="_GoBack"/>
       <w:bookmarkEnd w:id="0"/>
     </w:p>
@@ -48,20 +88,6 @@
         <w:spacing w:after="0" w:line="240" w:lineRule="auto"/>
         <w:rPr>
           <w:rFonts w:ascii="Consolas" w:hAnsi="Consolas" w:cs="Consolas"/>
-          <w:color w:val="0000FF"/>
-          <w:sz w:val="16"/>
-          <w:szCs w:val="16"/>
-        </w:rPr>
-      </w:pPr>
-    </w:p>
-    <w:p>
-      <w:pPr>
-        <w:autoSpaceDE w:val="0"/>
-        <w:autoSpaceDN w:val="0"/>
-        <w:adjustRightInd w:val="0"/>
-        <w:spacing w:after="0" w:line="240" w:lineRule="auto"/>
-        <w:rPr>
-          <w:rFonts w:ascii="Consolas" w:hAnsi="Consolas" w:cs="Consolas"/>
           <w:color w:val="000000"/>
           <w:sz w:val="16"/>
           <w:szCs w:val="16"/>
@@ -2182,6 +2208,7 @@
           <w:sz w:val="16"/>
           <w:szCs w:val="16"/>
         </w:rPr>
+        <w:lastRenderedPageBreak/>
         <w:t xml:space="preserve">            </w:t>
       </w:r>
       <w:r>
@@ -2260,7 +2287,6 @@
           <w:sz w:val="16"/>
           <w:szCs w:val="16"/>
         </w:rPr>
-        <w:lastRenderedPageBreak/>
         <w:t xml:space="preserve">            </w:t>
       </w:r>
       <w:r>
@@ -4990,7 +5016,7 @@
 </file>
 
 <file path=customXml/itemProps1.xml><?xml version="1.0" encoding="utf-8"?>
-<ds:datastoreItem xmlns:ds="http://schemas.openxmlformats.org/officeDocument/2006/customXml" ds:itemID="{E5658BAB-E016-49C9-A426-8232E3F3037F}">
+<ds:datastoreItem xmlns:ds="http://schemas.openxmlformats.org/officeDocument/2006/customXml" ds:itemID="{E8AC1B24-E4F5-49A8-9B85-4B7AF45AC9E9}">
   <ds:schemaRefs>
     <ds:schemaRef ds:uri="http://schemas.openxmlformats.org/officeDocument/2006/bibliography"/>
   </ds:schemaRefs>

</xml_diff>